<commit_message>
few shots about PA1
</commit_message>
<xml_diff>
--- a/instructions/PA1/RTOS_M11407509_PA1.docx
+++ b/instructions/PA1/RTOS_M11407509_PA1.docx
@@ -24,6 +24,77 @@
         </w:rPr>
         <w:t>PART I</w:t>
       </w:r>
+    </w:p>
+    <w:p>
+      <w:pPr>
+        <w:jc w:val="center"/>
+        <w:rPr>
+          <w:rFonts w:ascii="Times New Roman" w:eastAsia="標楷體" w:hAnsi="Times New Roman" w:cs="Times New Roman"/>
+          <w:noProof/>
+          <w:kern w:val="0"/>
+          <w:sz w:val="24"/>
+          <w:szCs w:val="24"/>
+          <w14:ligatures w14:val="none"/>
+        </w:rPr>
+      </w:pPr>
+      <w:r>
+        <w:rPr>
+          <w:rFonts w:ascii="Times New Roman" w:eastAsia="標楷體" w:hAnsi="Times New Roman" w:cs="Times New Roman"/>
+          <w:noProof/>
+          <w:kern w:val="0"/>
+          <w:sz w:val="24"/>
+          <w:szCs w:val="24"/>
+          <w14:ligatures w14:val="none"/>
+        </w:rPr>
+        <w:drawing>
+          <wp:inline distT="0" distB="0" distL="0" distR="0" wp14:anchorId="5890F25C" wp14:editId="6F69323D">
+            <wp:extent cx="3086100" cy="3252926"/>
+            <wp:effectExtent l="0" t="0" r="0" b="0"/>
+            <wp:docPr id="1426494060" name="圖片 1" descr="一張含有 文字, 螢幕擷取畫面, 字型 的圖片&#10;&#10;AI 產生的內容可能不正確。"/>
+            <wp:cNvGraphicFramePr>
+              <a:graphicFrameLocks xmlns:a="http://schemas.openxmlformats.org/drawingml/2006/main" noChangeAspect="1"/>
+            </wp:cNvGraphicFramePr>
+            <a:graphic xmlns:a="http://schemas.openxmlformats.org/drawingml/2006/main">
+              <a:graphicData uri="http://schemas.openxmlformats.org/drawingml/2006/picture">
+                <pic:pic xmlns:pic="http://schemas.openxmlformats.org/drawingml/2006/picture">
+                  <pic:nvPicPr>
+                    <pic:cNvPr id="1426494060" name="圖片 1" descr="一張含有 文字, 螢幕擷取畫面, 字型 的圖片&#10;&#10;AI 產生的內容可能不正確。"/>
+                    <pic:cNvPicPr/>
+                  </pic:nvPicPr>
+                  <pic:blipFill>
+                    <a:blip r:embed="rId5"/>
+                    <a:stretch>
+                      <a:fillRect/>
+                    </a:stretch>
+                  </pic:blipFill>
+                  <pic:spPr>
+                    <a:xfrm>
+                      <a:off x="0" y="0"/>
+                      <a:ext cx="3091035" cy="3258128"/>
+                    </a:xfrm>
+                    <a:prstGeom prst="rect">
+                      <a:avLst/>
+                    </a:prstGeom>
+                  </pic:spPr>
+                </pic:pic>
+              </a:graphicData>
+            </a:graphic>
+          </wp:inline>
+        </w:drawing>
+      </w:r>
+    </w:p>
+    <w:p>
+      <w:pPr>
+        <w:jc w:val="center"/>
+        <w:rPr>
+          <w:rFonts w:ascii="Times New Roman" w:eastAsia="標楷體" w:hAnsi="Times New Roman" w:cs="Times New Roman" w:hint="eastAsia"/>
+          <w:noProof/>
+          <w:kern w:val="0"/>
+          <w:sz w:val="24"/>
+          <w:szCs w:val="24"/>
+          <w14:ligatures w14:val="none"/>
+        </w:rPr>
+      </w:pPr>
     </w:p>
     <w:p>
       <w:pPr>
@@ -465,7 +536,7 @@
                     <pic:cNvPicPr/>
                   </pic:nvPicPr>
                   <pic:blipFill>
-                    <a:blip r:embed="rId5"/>
+                    <a:blip r:embed="rId6"/>
                     <a:stretch>
                       <a:fillRect/>
                     </a:stretch>
@@ -684,7 +755,7 @@
                     <pic:cNvPicPr/>
                   </pic:nvPicPr>
                   <pic:blipFill>
-                    <a:blip r:embed="rId6"/>
+                    <a:blip r:embed="rId7"/>
                     <a:stretch>
                       <a:fillRect/>
                     </a:stretch>
@@ -804,7 +875,7 @@
           <w:szCs w:val="24"/>
           <w14:ligatures w14:val="none"/>
         </w:rPr>
-        <w:t>main</w:t>
+        <w:t>main()</w:t>
       </w:r>
       <w:r>
         <w:rPr>
@@ -814,7 +885,7 @@
           <w:szCs w:val="24"/>
           <w14:ligatures w14:val="none"/>
         </w:rPr>
-        <w:t>()</w:t>
+        <w:t>印出</w:t>
       </w:r>
       <w:r>
         <w:rPr>
@@ -824,27 +895,7 @@
           <w:szCs w:val="24"/>
           <w14:ligatures w14:val="none"/>
         </w:rPr>
-        <w:t>印出</w:t>
-      </w:r>
-      <w:r>
-        <w:rPr>
-          <w:rFonts w:ascii="Times New Roman" w:eastAsia="標楷體" w:hAnsi="Times New Roman" w:cs="Times New Roman" w:hint="eastAsia"/>
-          <w:kern w:val="0"/>
-          <w:sz w:val="24"/>
-          <w:szCs w:val="24"/>
-          <w14:ligatures w14:val="none"/>
-        </w:rPr>
-        <w:t>TCB linked</w:t>
-      </w:r>
-      <w:r>
-        <w:rPr>
-          <w:rFonts w:ascii="Times New Roman" w:eastAsia="標楷體" w:hAnsi="Times New Roman" w:cs="Times New Roman" w:hint="eastAsia"/>
-          <w:kern w:val="0"/>
-          <w:sz w:val="24"/>
-          <w:szCs w:val="24"/>
-          <w14:ligatures w14:val="none"/>
-        </w:rPr>
-        <w:t xml:space="preserve"> list</w:t>
+        <w:t>TCB linked list</w:t>
       </w:r>
     </w:p>
     <w:p>
@@ -852,7 +903,7 @@
         <w:ind w:firstLine="480"/>
         <w:jc w:val="both"/>
         <w:rPr>
-          <w:rFonts w:ascii="標楷體" w:eastAsia="標楷體" w:hAnsi="標楷體" w:cs="新細明體" w:hint="eastAsia"/>
+          <w:rFonts w:ascii="標楷體" w:eastAsia="標楷體" w:hAnsi="標楷體" w:cs="新細明體"/>
           <w:kern w:val="0"/>
           <w:sz w:val="24"/>
           <w:szCs w:val="24"/>
@@ -879,7 +930,7 @@
                     <pic:cNvPicPr/>
                   </pic:nvPicPr>
                   <pic:blipFill>
-                    <a:blip r:embed="rId7"/>
+                    <a:blip r:embed="rId8"/>
                     <a:stretch>
                       <a:fillRect/>
                     </a:stretch>
@@ -899,6 +950,75 @@
           </wp:inline>
         </w:drawing>
       </w:r>
+    </w:p>
+    <w:p>
+      <w:pPr>
+        <w:rPr>
+          <w:rFonts w:ascii="標楷體" w:eastAsia="標楷體" w:hAnsi="標楷體" w:cs="新細明體"/>
+          <w:kern w:val="0"/>
+          <w:sz w:val="24"/>
+          <w:szCs w:val="24"/>
+          <w14:ligatures w14:val="none"/>
+        </w:rPr>
+      </w:pPr>
+      <w:r>
+        <w:rPr>
+          <w:rFonts w:ascii="標楷體" w:eastAsia="標楷體" w:hAnsi="標楷體" w:cs="新細明體"/>
+          <w:kern w:val="0"/>
+          <w:sz w:val="24"/>
+          <w:szCs w:val="24"/>
+          <w14:ligatures w14:val="none"/>
+        </w:rPr>
+        <w:br w:type="page"/>
+      </w:r>
+    </w:p>
+    <w:p>
+      <w:pPr>
+        <w:jc w:val="both"/>
+        <w:rPr>
+          <w:rFonts w:ascii="Times New Roman" w:eastAsia="標楷體" w:hAnsi="Times New Roman" w:cs="Times New Roman"/>
+          <w:noProof/>
+          <w:kern w:val="0"/>
+          <w:sz w:val="24"/>
+          <w:szCs w:val="24"/>
+          <w14:ligatures w14:val="none"/>
+        </w:rPr>
+      </w:pPr>
+      <w:r>
+        <w:rPr>
+          <w:rFonts w:ascii="Times New Roman" w:eastAsia="標楷體" w:hAnsi="Times New Roman" w:cs="Times New Roman"/>
+          <w:noProof/>
+          <w:kern w:val="0"/>
+          <w:sz w:val="24"/>
+          <w:szCs w:val="24"/>
+          <w14:ligatures w14:val="none"/>
+        </w:rPr>
+        <w:lastRenderedPageBreak/>
+        <w:t xml:space="preserve">PART </w:t>
+      </w:r>
+      <w:r>
+        <w:rPr>
+          <w:rFonts w:ascii="Times New Roman" w:eastAsia="標楷體" w:hAnsi="Times New Roman" w:cs="Times New Roman" w:hint="eastAsia"/>
+          <w:noProof/>
+          <w:kern w:val="0"/>
+          <w:sz w:val="24"/>
+          <w:szCs w:val="24"/>
+          <w14:ligatures w14:val="none"/>
+        </w:rPr>
+        <w:t>II</w:t>
+      </w:r>
+    </w:p>
+    <w:p>
+      <w:pPr>
+        <w:jc w:val="both"/>
+        <w:rPr>
+          <w:rFonts w:ascii="標楷體" w:eastAsia="標楷體" w:hAnsi="標楷體" w:cs="新細明體" w:hint="eastAsia"/>
+          <w:kern w:val="0"/>
+          <w:sz w:val="24"/>
+          <w:szCs w:val="24"/>
+          <w14:ligatures w14:val="none"/>
+        </w:rPr>
+      </w:pPr>
     </w:p>
     <w:sectPr>
       <w:pgSz w:w="11906" w:h="16838"/>

</xml_diff>